<commit_message>
Timestamps format change to Q:MM:SS and function commenting
</commit_message>
<xml_diff>
--- a/Organisation/Apunts.docx
+++ b/Organisation/Apunts.docx
@@ -12,23 +12,7 @@
     </w:p>
     <w:p>
       <w:r>
-        <w:t xml:space="preserve">Un mecanisme automàtic per obtenir un </w:t>
-      </w:r>
-      <w:proofErr w:type="spellStart"/>
-      <w:r>
-        <w:t>boxscore</w:t>
-      </w:r>
-      <w:proofErr w:type="spellEnd"/>
-      <w:r>
-        <w:t xml:space="preserve"> a partir d'un play-</w:t>
-      </w:r>
-      <w:proofErr w:type="spellStart"/>
-      <w:r>
-        <w:t>by</w:t>
-      </w:r>
-      <w:proofErr w:type="spellEnd"/>
-      <w:r>
-        <w:t>-play. Això és bastant fàcil, llavors hauré de fer més coses com:</w:t>
+        <w:t>Un mecanisme automàtic per obtenir un boxscore a partir d'un play-by-play. Això és bastant fàcil, llavors hauré de fer més coses com:</w:t>
       </w:r>
     </w:p>
     <w:p>
@@ -40,15 +24,7 @@
         </w:numPr>
       </w:pPr>
       <w:r>
-        <w:t>Generalitzar-ho perquè pugui agafar un play-</w:t>
-      </w:r>
-      <w:proofErr w:type="spellStart"/>
-      <w:r>
-        <w:t>by</w:t>
-      </w:r>
-      <w:proofErr w:type="spellEnd"/>
-      <w:r>
-        <w:t>-play de qualsevol font (això ho hauré de fer quasi 100%)</w:t>
+        <w:t>Generalitzar-ho perquè pugui agafar un play-by-play de qualsevol font (això ho hauré de fer quasi 100%)</w:t>
       </w:r>
     </w:p>
     <w:p>
@@ -60,15 +36,7 @@
         </w:numPr>
       </w:pPr>
       <w:r>
-        <w:t xml:space="preserve">Pensar noves variables per a posar al </w:t>
-      </w:r>
-      <w:proofErr w:type="spellStart"/>
-      <w:r>
-        <w:t>boxscore</w:t>
-      </w:r>
-      <w:proofErr w:type="spellEnd"/>
-      <w:r>
-        <w:t xml:space="preserve"> (ja en tinc pensada una)</w:t>
+        <w:t>Pensar noves variables per a posar al boxscore (ja en tinc pensada una)</w:t>
       </w:r>
     </w:p>
     <w:p>
@@ -80,23 +48,7 @@
         </w:numPr>
       </w:pPr>
       <w:r>
-        <w:t>Generar alguna visualització. Per exemple, si el play-</w:t>
-      </w:r>
-      <w:proofErr w:type="spellStart"/>
-      <w:r>
-        <w:t>by</w:t>
-      </w:r>
-      <w:proofErr w:type="spellEnd"/>
-      <w:r>
-        <w:t xml:space="preserve">-play indica la distància del llançament, fer alguna gràfica on es pugui veure </w:t>
-      </w:r>
-      <w:proofErr w:type="spellStart"/>
-      <w:r>
-        <w:t>info</w:t>
-      </w:r>
-      <w:proofErr w:type="spellEnd"/>
-      <w:r>
-        <w:t xml:space="preserve"> sobre els llançaments dins/fora i la distància d'aquests</w:t>
+        <w:t>Generar alguna visualització. Per exemple, si el play-by-play indica la distància del llançament, fer alguna gràfica on es pugui veure info sobre els llançaments dins/fora i la distància d'aquests</w:t>
       </w:r>
     </w:p>
     <w:p>
@@ -108,15 +60,7 @@
         </w:numPr>
       </w:pPr>
       <w:r>
-        <w:t>Fer una visualització on es pugui veure l'evolució d'un partit d'una forma dinàmica (un play-</w:t>
-      </w:r>
-      <w:proofErr w:type="spellStart"/>
-      <w:r>
-        <w:t>by</w:t>
-      </w:r>
-      <w:proofErr w:type="spellEnd"/>
-      <w:r>
-        <w:t>-play més visual)</w:t>
+        <w:t>Fer una visualització on es pugui veure l'evolució d'un partit d'una forma dinàmica (un play-by-play més visual)</w:t>
       </w:r>
     </w:p>
     <w:p>
@@ -128,15 +72,7 @@
         </w:numPr>
       </w:pPr>
       <w:r>
-        <w:t xml:space="preserve">Poder fer el </w:t>
-      </w:r>
-      <w:proofErr w:type="spellStart"/>
-      <w:r>
-        <w:t>boxscore</w:t>
-      </w:r>
-      <w:proofErr w:type="spellEnd"/>
-      <w:r>
-        <w:t xml:space="preserve"> a partir d'una retransmissió com </w:t>
+        <w:t xml:space="preserve">Poder fer el boxscore a partir d'una retransmissió com </w:t>
       </w:r>
       <w:hyperlink r:id="rId5" w:history="1">
         <w:r>
@@ -165,13 +101,8 @@
         </w:numPr>
       </w:pPr>
       <w:r>
-        <w:t xml:space="preserve">Box </w:t>
-      </w:r>
-      <w:proofErr w:type="spellStart"/>
-      <w:r>
-        <w:t>score</w:t>
-      </w:r>
-      <w:proofErr w:type="spellEnd"/>
+        <w:t>Box score</w:t>
+      </w:r>
     </w:p>
     <w:p>
       <w:pPr>
@@ -194,19 +125,9 @@
       <w:pPr>
         <w:spacing w:after="0"/>
       </w:pPr>
-      <w:proofErr w:type="spellStart"/>
-      <w:r>
-        <w:t>PbP</w:t>
-      </w:r>
-      <w:proofErr w:type="spellEnd"/>
-      <w:r>
-        <w:t xml:space="preserve"> estàndard -&gt; </w:t>
-      </w:r>
-      <w:proofErr w:type="spellStart"/>
-      <w:r>
-        <w:t>Boxscore</w:t>
-      </w:r>
-      <w:proofErr w:type="spellEnd"/>
+      <w:r>
+        <w:t>PbP estàndard -&gt; Boxscore</w:t>
+      </w:r>
     </w:p>
     <w:p>
       <w:pPr>
@@ -417,39 +338,7 @@
           </w:p>
           <w:p>
             <w:r>
-              <w:t>“</w:t>
-            </w:r>
-            <w:proofErr w:type="spellStart"/>
-            <w:r>
-              <w:t>Turnover</w:t>
-            </w:r>
-            <w:proofErr w:type="spellEnd"/>
-            <w:r>
-              <w:t xml:space="preserve"> </w:t>
-            </w:r>
-            <w:proofErr w:type="spellStart"/>
-            <w:r>
-              <w:t>by</w:t>
-            </w:r>
-            <w:proofErr w:type="spellEnd"/>
-            <w:r>
-              <w:t xml:space="preserve"> Team (</w:t>
-            </w:r>
-            <w:proofErr w:type="spellStart"/>
-            <w:r>
-              <w:t>shot</w:t>
-            </w:r>
-            <w:proofErr w:type="spellEnd"/>
-            <w:r>
-              <w:t xml:space="preserve"> </w:t>
-            </w:r>
-            <w:proofErr w:type="spellStart"/>
-            <w:r>
-              <w:t>clock</w:t>
-            </w:r>
-            <w:proofErr w:type="spellEnd"/>
-            <w:r>
-              <w:t>)”</w:t>
+              <w:t>“Turnover by Team (shot clock)”</w:t>
             </w:r>
           </w:p>
         </w:tc>
@@ -518,21 +407,8 @@
       <w:pPr>
         <w:spacing w:after="0" w:line="240" w:lineRule="auto"/>
       </w:pPr>
-      <w:proofErr w:type="spellStart"/>
-      <w:r>
-        <w:t>PbP</w:t>
-      </w:r>
-      <w:proofErr w:type="spellEnd"/>
-      <w:r>
-        <w:t xml:space="preserve"> -&gt; </w:t>
-      </w:r>
-      <w:proofErr w:type="spellStart"/>
-      <w:r>
-        <w:t>PbP</w:t>
-      </w:r>
-      <w:proofErr w:type="spellEnd"/>
-      <w:r>
-        <w:t xml:space="preserve"> estàndard</w:t>
+      <w:r>
+        <w:t>PbP -&gt; PbP estàndard</w:t>
       </w:r>
     </w:p>
     <w:p>
@@ -703,39 +579,7 @@
           </w:p>
           <w:p>
             <w:r>
-              <w:t>“</w:t>
-            </w:r>
-            <w:proofErr w:type="spellStart"/>
-            <w:r>
-              <w:t>Turnover</w:t>
-            </w:r>
-            <w:proofErr w:type="spellEnd"/>
-            <w:r>
-              <w:t xml:space="preserve"> </w:t>
-            </w:r>
-            <w:proofErr w:type="spellStart"/>
-            <w:r>
-              <w:t>by</w:t>
-            </w:r>
-            <w:proofErr w:type="spellEnd"/>
-            <w:r>
-              <w:t xml:space="preserve"> Team (</w:t>
-            </w:r>
-            <w:proofErr w:type="spellStart"/>
-            <w:r>
-              <w:t>shot</w:t>
-            </w:r>
-            <w:proofErr w:type="spellEnd"/>
-            <w:r>
-              <w:t xml:space="preserve"> </w:t>
-            </w:r>
-            <w:proofErr w:type="spellStart"/>
-            <w:r>
-              <w:t>clock</w:t>
-            </w:r>
-            <w:proofErr w:type="spellEnd"/>
-            <w:r>
-              <w:t>)”</w:t>
+              <w:t>“Turnover by Team (shot clock)”</w:t>
             </w:r>
           </w:p>
         </w:tc>
@@ -812,23 +656,7 @@
       </w:pPr>
       <w:r>
         <w:lastRenderedPageBreak/>
-        <w:t xml:space="preserve">A </w:t>
-      </w:r>
-      <w:proofErr w:type="spellStart"/>
-      <w:r>
-        <w:t>basketball</w:t>
-      </w:r>
-      <w:proofErr w:type="spellEnd"/>
-      <w:r>
-        <w:t xml:space="preserve"> </w:t>
-      </w:r>
-      <w:proofErr w:type="spellStart"/>
-      <w:r>
-        <w:t>reference</w:t>
-      </w:r>
-      <w:proofErr w:type="spellEnd"/>
-      <w:r>
-        <w:t>, les implicacions ja estan indicades:</w:t>
+        <w:t>A basketball reference, les implicacions ja estan indicades:</w:t>
       </w:r>
     </w:p>
     <w:p>
@@ -936,23 +764,7 @@
         <w:spacing w:after="0"/>
       </w:pPr>
       <w:r>
-        <w:t xml:space="preserve">Per a la construcció del </w:t>
-      </w:r>
-      <w:proofErr w:type="spellStart"/>
-      <w:r>
-        <w:t>PbP</w:t>
-      </w:r>
-      <w:proofErr w:type="spellEnd"/>
-      <w:r>
-        <w:t xml:space="preserve"> estàndard, millor guardar-me les jugades i fer una repassada </w:t>
-      </w:r>
-      <w:proofErr w:type="spellStart"/>
-      <w:r>
-        <w:t>printar-les</w:t>
-      </w:r>
-      <w:proofErr w:type="spellEnd"/>
-      <w:r>
-        <w:t>:</w:t>
+        <w:t>Per a la construcció del PbP estàndard, millor guardar-me les jugades i fer una repassada printar-les:</w:t>
       </w:r>
     </w:p>
     <w:p>
@@ -963,46 +775,18 @@
           <w:numId w:val="11"/>
         </w:numPr>
       </w:pPr>
-      <w:proofErr w:type="spellStart"/>
-      <w:r>
-        <w:t>Basketball</w:t>
-      </w:r>
-      <w:proofErr w:type="spellEnd"/>
-      <w:r>
-        <w:t xml:space="preserve"> </w:t>
-      </w:r>
-      <w:proofErr w:type="spellStart"/>
-      <w:r>
-        <w:t>reference</w:t>
-      </w:r>
-      <w:proofErr w:type="spellEnd"/>
-      <w:r>
-        <w:t xml:space="preserve">: 1a frase </w:t>
-      </w:r>
-      <w:proofErr w:type="spellStart"/>
-      <w:r>
-        <w:t>offensive</w:t>
-      </w:r>
-      <w:proofErr w:type="spellEnd"/>
-      <w:r>
-        <w:t xml:space="preserve"> </w:t>
-      </w:r>
-      <w:proofErr w:type="spellStart"/>
-      <w:r>
-        <w:t>foul</w:t>
-      </w:r>
-      <w:proofErr w:type="spellEnd"/>
+      <w:r>
+        <w:t>Basketball reference: 1a frase offensive foul</w:t>
+      </w:r>
       <w:r>
         <w:t xml:space="preserve">. 2a frase </w:t>
       </w:r>
-      <w:proofErr w:type="spellStart"/>
       <w:r>
         <w:rPr>
           <w:color w:val="FF0000"/>
         </w:rPr>
         <w:t>turnover</w:t>
       </w:r>
-      <w:proofErr w:type="spellEnd"/>
     </w:p>
     <w:p>
       <w:pPr>
@@ -1025,32 +809,14 @@
         </w:numPr>
       </w:pPr>
       <w:r>
-        <w:t xml:space="preserve">1a frase </w:t>
-      </w:r>
-      <w:proofErr w:type="spellStart"/>
-      <w:r>
-        <w:t>offensive</w:t>
-      </w:r>
-      <w:proofErr w:type="spellEnd"/>
-      <w:r>
-        <w:t xml:space="preserve"> </w:t>
-      </w:r>
-      <w:proofErr w:type="spellStart"/>
-      <w:r>
-        <w:t>foul</w:t>
-      </w:r>
-      <w:proofErr w:type="spellEnd"/>
-      <w:r>
-        <w:t xml:space="preserve">. 2a frase </w:t>
-      </w:r>
-      <w:proofErr w:type="spellStart"/>
+        <w:t xml:space="preserve">1a frase offensive foul. 2a frase </w:t>
+      </w:r>
       <w:r>
         <w:rPr>
           <w:color w:val="FF0000"/>
         </w:rPr>
         <w:t>turnover</w:t>
       </w:r>
-      <w:proofErr w:type="spellEnd"/>
     </w:p>
     <w:p>
       <w:pPr>
@@ -1084,22 +850,15 @@
       <w:r>
         <w:t xml:space="preserve">1a frase: </w:t>
       </w:r>
-      <w:proofErr w:type="spellStart"/>
       <w:r>
         <w:rPr>
           <w:color w:val="FF0000"/>
         </w:rPr>
         <w:t>turnover</w:t>
       </w:r>
-      <w:proofErr w:type="spellEnd"/>
-      <w:r>
-        <w:t xml:space="preserve">. 2a frase: </w:t>
-      </w:r>
-      <w:proofErr w:type="spellStart"/>
-      <w:r>
-        <w:t>steal</w:t>
-      </w:r>
-      <w:proofErr w:type="spellEnd"/>
+      <w:r>
+        <w:t>. 2a frase: steal</w:t>
+      </w:r>
     </w:p>
     <w:p>
       <w:pPr>
@@ -1143,21 +902,7 @@
         <w:rPr>
           <w:color w:val="4472C4" w:themeColor="accent1"/>
         </w:rPr>
-        <w:t xml:space="preserve">Error </w:t>
-      </w:r>
-      <w:proofErr w:type="spellStart"/>
-      <w:r>
-        <w:rPr>
-          <w:color w:val="4472C4" w:themeColor="accent1"/>
-        </w:rPr>
-        <w:t>handling</w:t>
-      </w:r>
-      <w:proofErr w:type="spellEnd"/>
-      <w:r>
-        <w:rPr>
-          <w:color w:val="4472C4" w:themeColor="accent1"/>
-        </w:rPr>
-        <w:t>:</w:t>
+        <w:t>Error handling:</w:t>
       </w:r>
     </w:p>
     <w:p>
@@ -1169,13 +914,8 @@
         </w:numPr>
       </w:pPr>
       <w:r>
-        <w:t xml:space="preserve">Falta </w:t>
-      </w:r>
-      <w:proofErr w:type="spellStart"/>
-      <w:r>
-        <w:t>info</w:t>
-      </w:r>
-      <w:proofErr w:type="spellEnd"/>
+        <w:t>Falta info</w:t>
+      </w:r>
     </w:p>
     <w:p>
       <w:pPr>
@@ -1245,13 +985,8 @@
           <w:numId w:val="7"/>
         </w:numPr>
       </w:pPr>
-      <w:proofErr w:type="spellStart"/>
-      <w:r>
-        <w:t>Info</w:t>
-      </w:r>
-      <w:proofErr w:type="spellEnd"/>
-      <w:r>
-        <w:t xml:space="preserve"> incorrecta:</w:t>
+      <w:r>
+        <w:t>Info incorrecta:</w:t>
       </w:r>
     </w:p>
     <w:p>
@@ -1287,15 +1022,7 @@
         </w:numPr>
       </w:pPr>
       <w:r>
-        <w:t xml:space="preserve">Tipus de rebot no correcte: en cas d'indicar si O </w:t>
-      </w:r>
-      <w:proofErr w:type="spellStart"/>
-      <w:r>
-        <w:t>o</w:t>
-      </w:r>
-      <w:proofErr w:type="spellEnd"/>
-      <w:r>
-        <w:t xml:space="preserve"> D (opció 1) mirar el tir anterior de qui ha estat</w:t>
+        <w:t>Tipus de rebot no correcte: en cas d'indicar si O o D (opció 1) mirar el tir anterior de qui ha estat</w:t>
       </w:r>
     </w:p>
     <w:p>
@@ -1329,15 +1056,7 @@
     <w:p/>
     <w:p>
       <w:r>
-        <w:t xml:space="preserve">Implementació de </w:t>
-      </w:r>
-      <w:proofErr w:type="spellStart"/>
-      <w:r>
-        <w:t>boxscore</w:t>
-      </w:r>
-      <w:proofErr w:type="spellEnd"/>
-      <w:r>
-        <w:t xml:space="preserve"> parcial, del moment X al moment Y. És senzill, però hi ha el problema d'endevinar qui hi ha a pista</w:t>
+        <w:t>Implementació de boxscore parcial, del moment X al moment Y. És senzill, però hi ha el problema d'endevinar qui hi ha a pista</w:t>
       </w:r>
     </w:p>
     <w:p>
@@ -1451,13 +1170,8 @@
         <w:ind w:left="567" w:hanging="283"/>
       </w:pPr>
       <w:r>
-        <w:t xml:space="preserve">Tir vertical o </w:t>
-      </w:r>
-      <w:proofErr w:type="spellStart"/>
-      <w:r>
-        <w:t>fadeaway</w:t>
-      </w:r>
-      <w:proofErr w:type="spellEnd"/>
+        <w:t>Tir vertical o fadeaway</w:t>
+      </w:r>
     </w:p>
     <w:p>
       <w:pPr>
@@ -1508,13 +1222,8 @@
     </w:p>
     <w:p>
       <w:r>
-        <w:t xml:space="preserve">Game </w:t>
-      </w:r>
-      <w:proofErr w:type="spellStart"/>
-      <w:r>
-        <w:t>Score</w:t>
-      </w:r>
-      <w:proofErr w:type="spellEnd"/>
+        <w:t>Game Score</w:t>
+      </w:r>
       <w:r>
         <w:t xml:space="preserve"> (simplificació per a un sol partit)</w:t>
       </w:r>
@@ -1627,58 +1336,50 @@
           <w:strike/>
         </w:rPr>
       </w:pPr>
-      <w:proofErr w:type="spellStart"/>
       <w:r>
         <w:rPr>
           <w:strike/>
         </w:rPr>
-        <w:t>Heatmap</w:t>
-      </w:r>
-      <w:proofErr w:type="spellEnd"/>
-      <w:r>
+        <w:t>Heatmap d’assistències</w:t>
+      </w:r>
+    </w:p>
+    <w:p>
+      <w:pPr>
+        <w:pStyle w:val="Prrafodelista"/>
         <w:rPr>
           <w:strike/>
         </w:rPr>
-        <w:t xml:space="preserve"> d’assistències</w:t>
-      </w:r>
-    </w:p>
-    <w:p>
-      <w:pPr>
-        <w:pStyle w:val="Prrafodelista"/>
+      </w:pPr>
+      <w:r>
         <w:rPr>
           <w:strike/>
         </w:rPr>
-      </w:pPr>
-      <w:r>
+        <w:t>A l’instant X, equips en pista</w:t>
+      </w:r>
+    </w:p>
+    <w:p>
+      <w:pPr>
+        <w:pStyle w:val="Prrafodelista"/>
         <w:rPr>
           <w:strike/>
         </w:rPr>
-        <w:t>A l’instant X, equips en pista</w:t>
-      </w:r>
-    </w:p>
-    <w:p>
-      <w:pPr>
-        <w:pStyle w:val="Prrafodelista"/>
+      </w:pPr>
+      <w:r>
         <w:rPr>
           <w:strike/>
         </w:rPr>
-      </w:pPr>
+        <w:t xml:space="preserve">Donat un </w:t>
+      </w:r>
       <w:r>
         <w:rPr>
           <w:strike/>
         </w:rPr>
-        <w:t xml:space="preserve">Donat un </w:t>
+        <w:t>quintet</w:t>
       </w:r>
       <w:r>
         <w:rPr>
           <w:strike/>
         </w:rPr>
-        <w:t>quintet</w:t>
-      </w:r>
-      <w:r>
-        <w:rPr>
-          <w:strike/>
-        </w:rPr>
         <w:t>, a quins intervals del partit ha jugat</w:t>
       </w:r>
     </w:p>
@@ -1698,6 +1399,14 @@
         <w:pStyle w:val="Prrafodelista"/>
       </w:pPr>
       <w:r>
+        <w:t>Màxima diferència al marcador per a cada equip</w:t>
+      </w:r>
+    </w:p>
+    <w:p>
+      <w:pPr>
+        <w:pStyle w:val="Prrafodelista"/>
+      </w:pPr>
+      <w:r>
         <w:t>Canvis de lideratge en el marcador</w:t>
       </w:r>
     </w:p>
@@ -1707,14 +1416,6 @@
       </w:pPr>
       <w:r>
         <w:t>Gràfica de distància de llançament</w:t>
-      </w:r>
-    </w:p>
-    <w:p>
-      <w:pPr>
-        <w:pStyle w:val="Prrafodelista"/>
-      </w:pPr>
-      <w:r>
-        <w:t>Veure si els temps morts han aconseguit algun efecte</w:t>
       </w:r>
     </w:p>
     <w:p/>
@@ -1749,17 +1450,8 @@
       <w:pPr>
         <w:pStyle w:val="Prrafodelista"/>
       </w:pPr>
-      <w:proofErr w:type="spellStart"/>
-      <w:r>
-        <w:t>Bag</w:t>
-      </w:r>
-      <w:proofErr w:type="spellEnd"/>
-      <w:r>
-        <w:t xml:space="preserve"> of </w:t>
-      </w:r>
-      <w:proofErr w:type="spellStart"/>
-      <w:r>
-        <w:t>w</w:t>
+      <w:r>
+        <w:t>Bag of w</w:t>
       </w:r>
       <w:r>
         <w:t>ord</w:t>
@@ -1767,29 +1459,21 @@
       <w:r>
         <w:t>s</w:t>
       </w:r>
-      <w:proofErr w:type="spellEnd"/>
-    </w:p>
-    <w:p>
-      <w:pPr>
-        <w:pStyle w:val="Prrafodelista"/>
-      </w:pPr>
-      <w:proofErr w:type="spellStart"/>
+    </w:p>
+    <w:p>
+      <w:pPr>
+        <w:pStyle w:val="Prrafodelista"/>
+      </w:pPr>
       <w:r>
         <w:t>Transformer</w:t>
       </w:r>
-      <w:proofErr w:type="spellEnd"/>
-    </w:p>
-    <w:p>
-      <w:pPr>
-        <w:pStyle w:val="Prrafodelista"/>
-      </w:pPr>
-      <w:proofErr w:type="spellStart"/>
-      <w:r>
-        <w:t>Clustering</w:t>
-      </w:r>
-      <w:proofErr w:type="spellEnd"/>
-      <w:r>
-        <w:t>:</w:t>
+    </w:p>
+    <w:p>
+      <w:pPr>
+        <w:pStyle w:val="Prrafodelista"/>
+      </w:pPr>
+      <w:r>
+        <w:t>Clustering:</w:t>
       </w:r>
     </w:p>
     <w:p>
@@ -1800,13 +1484,8 @@
         </w:rPr>
       </w:pPr>
       <w:r>
-        <w:t>Classificació en k-</w:t>
-      </w:r>
-      <w:proofErr w:type="spellStart"/>
-      <w:r>
-        <w:t>means</w:t>
-      </w:r>
-      <w:proofErr w:type="spellEnd"/>
+        <w:t>Classificació en k-means</w:t>
+      </w:r>
     </w:p>
     <w:p>
       <w:pPr>
@@ -1821,324 +1500,70 @@
       <w:r>
         <w:t>(</w:t>
       </w:r>
-      <w:proofErr w:type="spellStart"/>
       <w:r>
         <w:rPr>
           <w:rStyle w:val="acopre"/>
           <w:iCs w:val="0"/>
         </w:rPr>
-        <w:t>Density-Based</w:t>
-      </w:r>
-      <w:proofErr w:type="spellEnd"/>
+        <w:t xml:space="preserve">Density-Based Spatial Clustering of Applications with Noise) </w:t>
+      </w:r>
+      <w:r>
+        <w:t>va millor que k-means perquè no usa distàncies, sinó densitat de punts. Sol anar millor que k-means en embeddings de text</w:t>
+      </w:r>
+    </w:p>
+    <w:p>
+      <w:pPr>
+        <w:pStyle w:val="Prrafodelista"/>
+        <w:rPr>
+          <w:i/>
+        </w:rPr>
+      </w:pPr>
+      <w:r>
+        <w:t>HDBSCAN (</w:t>
+      </w:r>
       <w:r>
         <w:rPr>
           <w:rStyle w:val="acopre"/>
           <w:iCs w:val="0"/>
         </w:rPr>
-        <w:t xml:space="preserve"> </w:t>
-      </w:r>
-      <w:proofErr w:type="spellStart"/>
+        <w:t>Hierarchical Density-Based Spatial Clustering of Applications with Noise)</w:t>
+      </w:r>
+    </w:p>
+    <w:p>
+      <w:pPr>
+        <w:pStyle w:val="Prrafodelista"/>
+        <w:rPr>
+          <w:i/>
+        </w:rPr>
+      </w:pPr>
+      <w:r>
+        <w:t>OPTICS (</w:t>
+      </w:r>
       <w:r>
         <w:rPr>
           <w:rStyle w:val="acopre"/>
           <w:iCs w:val="0"/>
         </w:rPr>
-        <w:t>Spatial</w:t>
-      </w:r>
-      <w:proofErr w:type="spellEnd"/>
+        <w:t xml:space="preserve">Ordering points to identify the </w:t>
+      </w:r>
+      <w:r>
+        <w:rPr>
+          <w:rStyle w:val="nfasis"/>
+        </w:rPr>
+        <w:t>clustering</w:t>
+      </w:r>
+      <w:r>
+        <w:rPr>
+          <w:rStyle w:val="acopre"/>
+        </w:rPr>
+        <w:t xml:space="preserve"> </w:t>
+      </w:r>
       <w:r>
         <w:rPr>
           <w:rStyle w:val="acopre"/>
           <w:iCs w:val="0"/>
         </w:rPr>
-        <w:t xml:space="preserve"> </w:t>
-      </w:r>
-      <w:proofErr w:type="spellStart"/>
-      <w:r>
-        <w:rPr>
-          <w:rStyle w:val="acopre"/>
-          <w:iCs w:val="0"/>
-        </w:rPr>
-        <w:t>Clustering</w:t>
-      </w:r>
-      <w:proofErr w:type="spellEnd"/>
-      <w:r>
-        <w:rPr>
-          <w:rStyle w:val="acopre"/>
-          <w:iCs w:val="0"/>
-        </w:rPr>
-        <w:t xml:space="preserve"> of Applications </w:t>
-      </w:r>
-      <w:proofErr w:type="spellStart"/>
-      <w:r>
-        <w:rPr>
-          <w:rStyle w:val="acopre"/>
-          <w:iCs w:val="0"/>
-        </w:rPr>
-        <w:t>with</w:t>
-      </w:r>
-      <w:proofErr w:type="spellEnd"/>
-      <w:r>
-        <w:rPr>
-          <w:rStyle w:val="acopre"/>
-          <w:iCs w:val="0"/>
-        </w:rPr>
-        <w:t xml:space="preserve"> </w:t>
-      </w:r>
-      <w:proofErr w:type="spellStart"/>
-      <w:r>
-        <w:rPr>
-          <w:rStyle w:val="acopre"/>
-          <w:iCs w:val="0"/>
-        </w:rPr>
-        <w:t>Noise</w:t>
-      </w:r>
-      <w:proofErr w:type="spellEnd"/>
-      <w:r>
-        <w:rPr>
-          <w:rStyle w:val="acopre"/>
-          <w:iCs w:val="0"/>
-        </w:rPr>
-        <w:t xml:space="preserve">) </w:t>
-      </w:r>
-      <w:r>
-        <w:t>va millor que k-</w:t>
-      </w:r>
-      <w:proofErr w:type="spellStart"/>
-      <w:r>
-        <w:t>means</w:t>
-      </w:r>
-      <w:proofErr w:type="spellEnd"/>
-      <w:r>
-        <w:t xml:space="preserve"> perquè no usa distàncies, sinó densitat de punts. Sol anar millor que k-</w:t>
-      </w:r>
-      <w:proofErr w:type="spellStart"/>
-      <w:r>
-        <w:t>means</w:t>
-      </w:r>
-      <w:proofErr w:type="spellEnd"/>
-      <w:r>
-        <w:t xml:space="preserve"> en </w:t>
-      </w:r>
-      <w:proofErr w:type="spellStart"/>
-      <w:r>
-        <w:t>embeddings</w:t>
-      </w:r>
-      <w:proofErr w:type="spellEnd"/>
-      <w:r>
-        <w:t xml:space="preserve"> de text</w:t>
-      </w:r>
-    </w:p>
-    <w:p>
-      <w:pPr>
-        <w:pStyle w:val="Prrafodelista"/>
-        <w:rPr>
-          <w:i/>
-        </w:rPr>
-      </w:pPr>
-      <w:r>
-        <w:t>HDBSCAN (</w:t>
-      </w:r>
-      <w:proofErr w:type="spellStart"/>
-      <w:r>
-        <w:rPr>
-          <w:rStyle w:val="acopre"/>
-          <w:iCs w:val="0"/>
-        </w:rPr>
-        <w:t>Hierarchical</w:t>
-      </w:r>
-      <w:proofErr w:type="spellEnd"/>
-      <w:r>
-        <w:rPr>
-          <w:rStyle w:val="acopre"/>
-          <w:iCs w:val="0"/>
-        </w:rPr>
-        <w:t xml:space="preserve"> </w:t>
-      </w:r>
-      <w:proofErr w:type="spellStart"/>
-      <w:r>
-        <w:rPr>
-          <w:rStyle w:val="acopre"/>
-          <w:iCs w:val="0"/>
-        </w:rPr>
-        <w:t>Density-Based</w:t>
-      </w:r>
-      <w:proofErr w:type="spellEnd"/>
-      <w:r>
-        <w:rPr>
-          <w:rStyle w:val="acopre"/>
-          <w:iCs w:val="0"/>
-        </w:rPr>
-        <w:t xml:space="preserve"> </w:t>
-      </w:r>
-      <w:proofErr w:type="spellStart"/>
-      <w:r>
-        <w:rPr>
-          <w:rStyle w:val="acopre"/>
-          <w:iCs w:val="0"/>
-        </w:rPr>
-        <w:t>Spatial</w:t>
-      </w:r>
-      <w:proofErr w:type="spellEnd"/>
-      <w:r>
-        <w:rPr>
-          <w:rStyle w:val="acopre"/>
-          <w:iCs w:val="0"/>
-        </w:rPr>
-        <w:t xml:space="preserve"> </w:t>
-      </w:r>
-      <w:proofErr w:type="spellStart"/>
-      <w:r>
-        <w:rPr>
-          <w:rStyle w:val="acopre"/>
-          <w:iCs w:val="0"/>
-        </w:rPr>
-        <w:t>Clustering</w:t>
-      </w:r>
-      <w:proofErr w:type="spellEnd"/>
-      <w:r>
-        <w:rPr>
-          <w:rStyle w:val="acopre"/>
-          <w:iCs w:val="0"/>
-        </w:rPr>
-        <w:t xml:space="preserve"> of Applications </w:t>
-      </w:r>
-      <w:proofErr w:type="spellStart"/>
-      <w:r>
-        <w:rPr>
-          <w:rStyle w:val="acopre"/>
-          <w:iCs w:val="0"/>
-        </w:rPr>
-        <w:t>with</w:t>
-      </w:r>
-      <w:proofErr w:type="spellEnd"/>
-      <w:r>
-        <w:rPr>
-          <w:rStyle w:val="acopre"/>
-          <w:iCs w:val="0"/>
-        </w:rPr>
-        <w:t xml:space="preserve"> </w:t>
-      </w:r>
-      <w:proofErr w:type="spellStart"/>
-      <w:r>
-        <w:rPr>
-          <w:rStyle w:val="acopre"/>
-          <w:iCs w:val="0"/>
-        </w:rPr>
-        <w:t>Noise</w:t>
-      </w:r>
-      <w:proofErr w:type="spellEnd"/>
-      <w:r>
-        <w:rPr>
-          <w:rStyle w:val="acopre"/>
-          <w:iCs w:val="0"/>
-        </w:rPr>
-        <w:t>)</w:t>
-      </w:r>
-    </w:p>
-    <w:p>
-      <w:pPr>
-        <w:pStyle w:val="Prrafodelista"/>
-        <w:rPr>
-          <w:i/>
-        </w:rPr>
-      </w:pPr>
-      <w:r>
-        <w:t>OPTICS (</w:t>
-      </w:r>
-      <w:proofErr w:type="spellStart"/>
-      <w:r>
-        <w:rPr>
-          <w:rStyle w:val="acopre"/>
-          <w:iCs w:val="0"/>
-        </w:rPr>
-        <w:t>Ordering</w:t>
-      </w:r>
-      <w:proofErr w:type="spellEnd"/>
-      <w:r>
-        <w:rPr>
-          <w:rStyle w:val="acopre"/>
-          <w:iCs w:val="0"/>
-        </w:rPr>
-        <w:t xml:space="preserve"> </w:t>
-      </w:r>
-      <w:proofErr w:type="spellStart"/>
-      <w:r>
-        <w:rPr>
-          <w:rStyle w:val="acopre"/>
-          <w:iCs w:val="0"/>
-        </w:rPr>
-        <w:t>points</w:t>
-      </w:r>
-      <w:proofErr w:type="spellEnd"/>
-      <w:r>
-        <w:rPr>
-          <w:rStyle w:val="acopre"/>
-          <w:iCs w:val="0"/>
-        </w:rPr>
-        <w:t xml:space="preserve"> to </w:t>
-      </w:r>
-      <w:proofErr w:type="spellStart"/>
-      <w:r>
-        <w:rPr>
-          <w:rStyle w:val="acopre"/>
-          <w:iCs w:val="0"/>
-        </w:rPr>
-        <w:t>identify</w:t>
-      </w:r>
-      <w:proofErr w:type="spellEnd"/>
-      <w:r>
-        <w:rPr>
-          <w:rStyle w:val="acopre"/>
-          <w:iCs w:val="0"/>
-        </w:rPr>
-        <w:t xml:space="preserve"> </w:t>
-      </w:r>
-      <w:proofErr w:type="spellStart"/>
-      <w:r>
-        <w:rPr>
-          <w:rStyle w:val="acopre"/>
-          <w:iCs w:val="0"/>
-        </w:rPr>
-        <w:t>the</w:t>
-      </w:r>
-      <w:proofErr w:type="spellEnd"/>
-      <w:r>
-        <w:rPr>
-          <w:rStyle w:val="acopre"/>
-          <w:iCs w:val="0"/>
-        </w:rPr>
-        <w:t xml:space="preserve"> </w:t>
-      </w:r>
-      <w:proofErr w:type="spellStart"/>
-      <w:r>
-        <w:rPr>
-          <w:rStyle w:val="nfasis"/>
-        </w:rPr>
-        <w:t>clustering</w:t>
-      </w:r>
-      <w:proofErr w:type="spellEnd"/>
-      <w:r>
-        <w:rPr>
-          <w:rStyle w:val="acopre"/>
-        </w:rPr>
-        <w:t xml:space="preserve"> </w:t>
-      </w:r>
-      <w:proofErr w:type="spellStart"/>
-      <w:r>
-        <w:rPr>
-          <w:rStyle w:val="acopre"/>
-          <w:iCs w:val="0"/>
-        </w:rPr>
-        <w:t>structure</w:t>
-      </w:r>
-      <w:proofErr w:type="spellEnd"/>
-      <w:r>
-        <w:rPr>
-          <w:rStyle w:val="acopre"/>
-          <w:iCs w:val="0"/>
-        </w:rPr>
-        <w:t>)</w:t>
+        <w:t>structure)</w:t>
       </w:r>
     </w:p>
     <w:p/>

</xml_diff>